<commit_message>
finished the whole phase 2 again
</commit_message>
<xml_diff>
--- a/docs/IAPD project report.docx
+++ b/docs/IAPD project report.docx
@@ -4974,7 +4974,7 @@
         <w:rPr>
           <w:rFonts w:ascii="Times New Roman" w:hAnsi="Times New Roman" w:cs="Times New Roman"/>
         </w:rPr>
-        <w:t>mișcări</w:t>
+        <w:t>curente</w:t>
       </w:r>
       <w:proofErr w:type="spellEnd"/>
       <w:r>
@@ -5883,7 +5883,7 @@
         <w:rPr>
           <w:rFonts w:ascii="Times New Roman" w:hAnsi="Times New Roman" w:cs="Times New Roman"/>
         </w:rPr>
-        <w:t xml:space="preserve"> bine </w:t>
+        <w:t xml:space="preserve"> bine (</w:t>
       </w:r>
       <w:proofErr w:type="spellStart"/>
       <w:r>
@@ -5897,7 +5897,7 @@
         <w:rPr>
           <w:rFonts w:ascii="Times New Roman" w:hAnsi="Times New Roman" w:cs="Times New Roman"/>
         </w:rPr>
-        <w:t xml:space="preserve"> (</w:t>
+        <w:t xml:space="preserve"> </w:t>
       </w:r>
       <w:proofErr w:type="spellStart"/>
       <w:r>
@@ -5917,91 +5917,7 @@
         <w:rPr>
           <w:rFonts w:ascii="Times New Roman" w:hAnsi="Times New Roman" w:cs="Times New Roman"/>
         </w:rPr>
-        <w:t xml:space="preserve">%), </w:t>
-      </w:r>
-      <w:proofErr w:type="spellStart"/>
-      <w:r>
-        <w:rPr>
-          <w:rFonts w:ascii="Times New Roman" w:hAnsi="Times New Roman" w:cs="Times New Roman"/>
-        </w:rPr>
-        <w:t>probabil</w:t>
-      </w:r>
-      <w:proofErr w:type="spellEnd"/>
-      <w:r>
-        <w:rPr>
-          <w:rFonts w:ascii="Times New Roman" w:hAnsi="Times New Roman" w:cs="Times New Roman"/>
-        </w:rPr>
-        <w:t xml:space="preserve"> </w:t>
-      </w:r>
-      <w:proofErr w:type="spellStart"/>
-      <w:r>
-        <w:rPr>
-          <w:rFonts w:ascii="Times New Roman" w:hAnsi="Times New Roman" w:cs="Times New Roman"/>
-        </w:rPr>
-        <w:t>datorită</w:t>
-      </w:r>
-      <w:proofErr w:type="spellEnd"/>
-      <w:r>
-        <w:rPr>
-          <w:rFonts w:ascii="Times New Roman" w:hAnsi="Times New Roman" w:cs="Times New Roman"/>
-        </w:rPr>
-        <w:t xml:space="preserve"> </w:t>
-      </w:r>
-      <w:proofErr w:type="spellStart"/>
-      <w:r>
-        <w:rPr>
-          <w:rFonts w:ascii="Times New Roman" w:hAnsi="Times New Roman" w:cs="Times New Roman"/>
-        </w:rPr>
-        <w:t>reprezentării</w:t>
-      </w:r>
-      <w:proofErr w:type="spellEnd"/>
-      <w:r>
-        <w:rPr>
-          <w:rFonts w:ascii="Times New Roman" w:hAnsi="Times New Roman" w:cs="Times New Roman"/>
-        </w:rPr>
-        <w:t xml:space="preserve"> lor </w:t>
-      </w:r>
-      <w:proofErr w:type="spellStart"/>
-      <w:r>
-        <w:rPr>
-          <w:rFonts w:ascii="Times New Roman" w:hAnsi="Times New Roman" w:cs="Times New Roman"/>
-        </w:rPr>
-        <w:t>dominante</w:t>
-      </w:r>
-      <w:proofErr w:type="spellEnd"/>
-      <w:r>
-        <w:rPr>
-          <w:rFonts w:ascii="Times New Roman" w:hAnsi="Times New Roman" w:cs="Times New Roman"/>
-        </w:rPr>
-        <w:t xml:space="preserve"> </w:t>
-      </w:r>
-      <w:proofErr w:type="spellStart"/>
-      <w:r>
-        <w:rPr>
-          <w:rFonts w:ascii="Times New Roman" w:hAnsi="Times New Roman" w:cs="Times New Roman"/>
-        </w:rPr>
-        <w:t>în</w:t>
-      </w:r>
-      <w:proofErr w:type="spellEnd"/>
-      <w:r>
-        <w:rPr>
-          <w:rFonts w:ascii="Times New Roman" w:hAnsi="Times New Roman" w:cs="Times New Roman"/>
-        </w:rPr>
-        <w:t xml:space="preserve"> </w:t>
-      </w:r>
-      <w:proofErr w:type="spellStart"/>
-      <w:r>
-        <w:rPr>
-          <w:rFonts w:ascii="Times New Roman" w:hAnsi="Times New Roman" w:cs="Times New Roman"/>
-        </w:rPr>
-        <w:t>setul</w:t>
-      </w:r>
-      <w:proofErr w:type="spellEnd"/>
-      <w:r>
-        <w:rPr>
-          <w:rFonts w:ascii="Times New Roman" w:hAnsi="Times New Roman" w:cs="Times New Roman"/>
-        </w:rPr>
-        <w:t xml:space="preserve"> de date. </w:t>
+        <w:t xml:space="preserve">%). </w:t>
       </w:r>
       <w:proofErr w:type="spellStart"/>
       <w:r>

</xml_diff>